<commit_message>
Task: Updated Final Project.docx
</commit_message>
<xml_diff>
--- a/Final Project.docx
+++ b/Final Project.docx
@@ -679,6 +679,469 @@
           <w:rFonts w:ascii="Times New Roman" w:hAnsi="Times New Roman" w:cs="Times New Roman"/>
         </w:rPr>
         <w:t xml:space="preserve"> To edit, delete and add new records you need to have an account.</w:t>
+      </w:r>
+    </w:p>
+    <w:p>
+      <w:pPr>
+        <w:spacing w:after="0" w:afterAutospacing="0"/>
+        <w:jc w:val="both"/>
+        <w:rPr>
+          <w:rFonts w:ascii="Times New Roman" w:hAnsi="Times New Roman" w:cs="Times New Roman"/>
+        </w:rPr>
+      </w:pPr>
+      <w:r>
+        <w:rPr>
+          <w:rFonts w:ascii="Times New Roman" w:hAnsi="Times New Roman" w:cs="Times New Roman"/>
+          <w:b/>
+          <w:bCs/>
+        </w:rPr>
+        <w:lastRenderedPageBreak/>
+        <w:t>Extra Screenshots:</w:t>
+      </w:r>
+      <w:r>
+        <w:rPr>
+          <w:rFonts w:ascii="Times New Roman" w:hAnsi="Times New Roman" w:cs="Times New Roman"/>
+        </w:rPr>
+        <w:t xml:space="preserve"> </w:t>
+      </w:r>
+    </w:p>
+    <w:p>
+      <w:pPr>
+        <w:spacing w:after="0" w:afterAutospacing="0"/>
+        <w:jc w:val="both"/>
+        <w:rPr>
+          <w:rFonts w:ascii="Times New Roman" w:hAnsi="Times New Roman" w:cs="Times New Roman"/>
+        </w:rPr>
+      </w:pPr>
+    </w:p>
+    <w:p>
+      <w:pPr>
+        <w:spacing w:after="0" w:afterAutospacing="0"/>
+        <w:jc w:val="both"/>
+        <w:rPr>
+          <w:rFonts w:ascii="Times New Roman" w:hAnsi="Times New Roman" w:cs="Times New Roman"/>
+        </w:rPr>
+      </w:pPr>
+      <w:r>
+        <w:rPr>
+          <w:rFonts w:ascii="Times New Roman" w:hAnsi="Times New Roman" w:cs="Times New Roman"/>
+          <w:b/>
+          <w:bCs/>
+        </w:rPr>
+        <w:t>Tutorial Step 5:</w:t>
+      </w:r>
+      <w:r>
+        <w:rPr>
+          <w:rFonts w:ascii="Times New Roman" w:hAnsi="Times New Roman" w:cs="Times New Roman"/>
+        </w:rPr>
+        <w:t xml:space="preserve"> Config File</w:t>
+      </w:r>
+    </w:p>
+    <w:p>
+      <w:pPr>
+        <w:spacing w:after="0" w:afterAutospacing="0"/>
+        <w:jc w:val="both"/>
+        <w:rPr>
+          <w:rFonts w:ascii="Times New Roman" w:hAnsi="Times New Roman" w:cs="Times New Roman"/>
+        </w:rPr>
+      </w:pPr>
+      <w:r>
+        <w:rPr>
+          <w:rFonts w:ascii="Times New Roman" w:hAnsi="Times New Roman" w:cs="Times New Roman"/>
+          <w:noProof/>
+        </w:rPr>
+        <w:drawing>
+          <wp:inline distT="0" distB="0" distL="0" distR="0" wp14:anchorId="04FE0188" wp14:editId="27C3C1B7">
+            <wp:extent cx="5943600" cy="3007995"/>
+            <wp:effectExtent l="0" t="0" r="0" b="1905"/>
+            <wp:docPr id="5" name="Picture 5" descr="Text&#10;&#10;Description automatically generated"/>
+            <wp:cNvGraphicFramePr>
+              <a:graphicFrameLocks xmlns:a="http://schemas.openxmlformats.org/drawingml/2006/main" noChangeAspect="1"/>
+            </wp:cNvGraphicFramePr>
+            <a:graphic xmlns:a="http://schemas.openxmlformats.org/drawingml/2006/main">
+              <a:graphicData uri="http://schemas.openxmlformats.org/drawingml/2006/picture">
+                <pic:pic xmlns:pic="http://schemas.openxmlformats.org/drawingml/2006/picture">
+                  <pic:nvPicPr>
+                    <pic:cNvPr id="5" name="Picture 5" descr="Text&#10;&#10;Description automatically generated"/>
+                    <pic:cNvPicPr/>
+                  </pic:nvPicPr>
+                  <pic:blipFill>
+                    <a:blip r:embed="rId9" cstate="print">
+                      <a:extLst>
+                        <a:ext uri="{28A0092B-C50C-407E-A947-70E740481C1C}">
+                          <a14:useLocalDpi xmlns:a14="http://schemas.microsoft.com/office/drawing/2010/main" val="0"/>
+                        </a:ext>
+                      </a:extLst>
+                    </a:blip>
+                    <a:stretch>
+                      <a:fillRect/>
+                    </a:stretch>
+                  </pic:blipFill>
+                  <pic:spPr>
+                    <a:xfrm>
+                      <a:off x="0" y="0"/>
+                      <a:ext cx="5943600" cy="3007995"/>
+                    </a:xfrm>
+                    <a:prstGeom prst="rect">
+                      <a:avLst/>
+                    </a:prstGeom>
+                  </pic:spPr>
+                </pic:pic>
+              </a:graphicData>
+            </a:graphic>
+          </wp:inline>
+        </w:drawing>
+      </w:r>
+    </w:p>
+    <w:p>
+      <w:pPr>
+        <w:spacing w:after="0" w:afterAutospacing="0"/>
+        <w:jc w:val="both"/>
+        <w:rPr>
+          <w:rFonts w:ascii="Times New Roman" w:hAnsi="Times New Roman" w:cs="Times New Roman"/>
+        </w:rPr>
+      </w:pPr>
+    </w:p>
+    <w:p>
+      <w:pPr>
+        <w:spacing w:after="0" w:afterAutospacing="0"/>
+        <w:jc w:val="both"/>
+        <w:rPr>
+          <w:rFonts w:ascii="Times New Roman" w:hAnsi="Times New Roman" w:cs="Times New Roman"/>
+        </w:rPr>
+      </w:pPr>
+      <w:r>
+        <w:rPr>
+          <w:rFonts w:ascii="Times New Roman" w:hAnsi="Times New Roman" w:cs="Times New Roman"/>
+          <w:b/>
+          <w:bCs/>
+        </w:rPr>
+        <w:t>Tutorial Step 6:</w:t>
+      </w:r>
+      <w:r>
+        <w:rPr>
+          <w:rFonts w:ascii="Times New Roman" w:hAnsi="Times New Roman" w:cs="Times New Roman"/>
+        </w:rPr>
+        <w:t xml:space="preserve"> Demystifying Flask Application Factory.</w:t>
+      </w:r>
+    </w:p>
+    <w:p>
+      <w:pPr>
+        <w:spacing w:after="0" w:afterAutospacing="0"/>
+        <w:jc w:val="both"/>
+        <w:rPr>
+          <w:rFonts w:ascii="Times New Roman" w:hAnsi="Times New Roman" w:cs="Times New Roman"/>
+        </w:rPr>
+      </w:pPr>
+      <w:r>
+        <w:rPr>
+          <w:rFonts w:ascii="Times New Roman" w:hAnsi="Times New Roman" w:cs="Times New Roman"/>
+          <w:noProof/>
+        </w:rPr>
+        <w:drawing>
+          <wp:inline distT="0" distB="0" distL="0" distR="0" wp14:anchorId="0987FE65" wp14:editId="1D247C0E">
+            <wp:extent cx="5943600" cy="3007995"/>
+            <wp:effectExtent l="0" t="0" r="0" b="1905"/>
+            <wp:docPr id="7" name="Picture 7" descr="Graphical user interface, text&#10;&#10;Description automatically generated"/>
+            <wp:cNvGraphicFramePr>
+              <a:graphicFrameLocks xmlns:a="http://schemas.openxmlformats.org/drawingml/2006/main" noChangeAspect="1"/>
+            </wp:cNvGraphicFramePr>
+            <a:graphic xmlns:a="http://schemas.openxmlformats.org/drawingml/2006/main">
+              <a:graphicData uri="http://schemas.openxmlformats.org/drawingml/2006/picture">
+                <pic:pic xmlns:pic="http://schemas.openxmlformats.org/drawingml/2006/picture">
+                  <pic:nvPicPr>
+                    <pic:cNvPr id="7" name="Picture 7" descr="Graphical user interface, text&#10;&#10;Description automatically generated"/>
+                    <pic:cNvPicPr/>
+                  </pic:nvPicPr>
+                  <pic:blipFill>
+                    <a:blip r:embed="rId10" cstate="print">
+                      <a:extLst>
+                        <a:ext uri="{28A0092B-C50C-407E-A947-70E740481C1C}">
+                          <a14:useLocalDpi xmlns:a14="http://schemas.microsoft.com/office/drawing/2010/main" val="0"/>
+                        </a:ext>
+                      </a:extLst>
+                    </a:blip>
+                    <a:stretch>
+                      <a:fillRect/>
+                    </a:stretch>
+                  </pic:blipFill>
+                  <pic:spPr>
+                    <a:xfrm>
+                      <a:off x="0" y="0"/>
+                      <a:ext cx="5943600" cy="3007995"/>
+                    </a:xfrm>
+                    <a:prstGeom prst="rect">
+                      <a:avLst/>
+                    </a:prstGeom>
+                  </pic:spPr>
+                </pic:pic>
+              </a:graphicData>
+            </a:graphic>
+          </wp:inline>
+        </w:drawing>
+      </w:r>
+    </w:p>
+    <w:p>
+      <w:pPr>
+        <w:spacing w:after="0" w:afterAutospacing="0"/>
+        <w:jc w:val="both"/>
+        <w:rPr>
+          <w:rFonts w:ascii="Times New Roman" w:hAnsi="Times New Roman" w:cs="Times New Roman"/>
+        </w:rPr>
+      </w:pPr>
+    </w:p>
+    <w:p>
+      <w:pPr>
+        <w:spacing w:after="0" w:afterAutospacing="0"/>
+        <w:jc w:val="both"/>
+        <w:rPr>
+          <w:rFonts w:ascii="Times New Roman" w:hAnsi="Times New Roman" w:cs="Times New Roman"/>
+          <w:b/>
+          <w:bCs/>
+        </w:rPr>
+      </w:pPr>
+    </w:p>
+    <w:p>
+      <w:pPr>
+        <w:spacing w:after="0" w:afterAutospacing="0"/>
+        <w:jc w:val="both"/>
+        <w:rPr>
+          <w:rFonts w:ascii="Times New Roman" w:hAnsi="Times New Roman" w:cs="Times New Roman"/>
+          <w:b/>
+          <w:bCs/>
+        </w:rPr>
+      </w:pPr>
+    </w:p>
+    <w:p>
+      <w:pPr>
+        <w:spacing w:after="0" w:afterAutospacing="0"/>
+        <w:jc w:val="both"/>
+        <w:rPr>
+          <w:rFonts w:ascii="Times New Roman" w:hAnsi="Times New Roman" w:cs="Times New Roman"/>
+          <w:b/>
+          <w:bCs/>
+        </w:rPr>
+      </w:pPr>
+    </w:p>
+    <w:p>
+      <w:pPr>
+        <w:spacing w:after="0" w:afterAutospacing="0"/>
+        <w:jc w:val="both"/>
+        <w:rPr>
+          <w:rFonts w:ascii="Times New Roman" w:hAnsi="Times New Roman" w:cs="Times New Roman"/>
+          <w:b/>
+          <w:bCs/>
+        </w:rPr>
+      </w:pPr>
+    </w:p>
+    <w:p>
+      <w:pPr>
+        <w:spacing w:after="0" w:afterAutospacing="0"/>
+        <w:jc w:val="both"/>
+        <w:rPr>
+          <w:rFonts w:ascii="Times New Roman" w:hAnsi="Times New Roman" w:cs="Times New Roman"/>
+          <w:b/>
+          <w:bCs/>
+        </w:rPr>
+      </w:pPr>
+    </w:p>
+    <w:p>
+      <w:pPr>
+        <w:spacing w:after="0" w:afterAutospacing="0"/>
+        <w:jc w:val="both"/>
+        <w:rPr>
+          <w:rFonts w:ascii="Times New Roman" w:hAnsi="Times New Roman" w:cs="Times New Roman"/>
+          <w:b/>
+          <w:bCs/>
+        </w:rPr>
+      </w:pPr>
+    </w:p>
+    <w:p>
+      <w:pPr>
+        <w:spacing w:after="0" w:afterAutospacing="0"/>
+        <w:jc w:val="both"/>
+        <w:rPr>
+          <w:rFonts w:ascii="Times New Roman" w:hAnsi="Times New Roman" w:cs="Times New Roman"/>
+        </w:rPr>
+      </w:pPr>
+      <w:r>
+        <w:rPr>
+          <w:rFonts w:ascii="Times New Roman" w:hAnsi="Times New Roman" w:cs="Times New Roman"/>
+          <w:b/>
+          <w:bCs/>
+        </w:rPr>
+        <w:lastRenderedPageBreak/>
+        <w:t xml:space="preserve">Tutorial Step 9: </w:t>
+      </w:r>
+      <w:r>
+        <w:rPr>
+          <w:rFonts w:ascii="Times New Roman" w:hAnsi="Times New Roman" w:cs="Times New Roman"/>
+        </w:rPr>
+        <w:t>Connecting Flask to database</w:t>
+      </w:r>
+      <w:r>
+        <w:rPr>
+          <w:rFonts w:ascii="Times New Roman" w:hAnsi="Times New Roman" w:cs="Times New Roman"/>
+        </w:rPr>
+        <w:t xml:space="preserve"> with Flask-</w:t>
+      </w:r>
+      <w:proofErr w:type="spellStart"/>
+      <w:r>
+        <w:rPr>
+          <w:rFonts w:ascii="Times New Roman" w:hAnsi="Times New Roman" w:cs="Times New Roman"/>
+        </w:rPr>
+        <w:t>SQLAlchemy</w:t>
+      </w:r>
+      <w:proofErr w:type="spellEnd"/>
+      <w:r>
+        <w:rPr>
+          <w:rFonts w:ascii="Times New Roman" w:hAnsi="Times New Roman" w:cs="Times New Roman"/>
+        </w:rPr>
+        <w:t>.</w:t>
+      </w:r>
+    </w:p>
+    <w:p>
+      <w:pPr>
+        <w:spacing w:after="0" w:afterAutospacing="0"/>
+        <w:jc w:val="both"/>
+        <w:rPr>
+          <w:rFonts w:ascii="Times New Roman" w:hAnsi="Times New Roman" w:cs="Times New Roman"/>
+        </w:rPr>
+      </w:pPr>
+      <w:r>
+        <w:rPr>
+          <w:rFonts w:ascii="Times New Roman" w:hAnsi="Times New Roman" w:cs="Times New Roman"/>
+          <w:noProof/>
+        </w:rPr>
+        <w:drawing>
+          <wp:inline distT="0" distB="0" distL="0" distR="0" wp14:anchorId="12E6B2DB" wp14:editId="121E2F9C">
+            <wp:extent cx="5943600" cy="3007995"/>
+            <wp:effectExtent l="0" t="0" r="0" b="1905"/>
+            <wp:docPr id="8" name="Picture 8" descr="Graphical user interface, text&#10;&#10;Description automatically generated"/>
+            <wp:cNvGraphicFramePr>
+              <a:graphicFrameLocks xmlns:a="http://schemas.openxmlformats.org/drawingml/2006/main" noChangeAspect="1"/>
+            </wp:cNvGraphicFramePr>
+            <a:graphic xmlns:a="http://schemas.openxmlformats.org/drawingml/2006/main">
+              <a:graphicData uri="http://schemas.openxmlformats.org/drawingml/2006/picture">
+                <pic:pic xmlns:pic="http://schemas.openxmlformats.org/drawingml/2006/picture">
+                  <pic:nvPicPr>
+                    <pic:cNvPr id="8" name="Picture 8" descr="Graphical user interface, text&#10;&#10;Description automatically generated"/>
+                    <pic:cNvPicPr/>
+                  </pic:nvPicPr>
+                  <pic:blipFill>
+                    <a:blip r:embed="rId11" cstate="print">
+                      <a:extLst>
+                        <a:ext uri="{28A0092B-C50C-407E-A947-70E740481C1C}">
+                          <a14:useLocalDpi xmlns:a14="http://schemas.microsoft.com/office/drawing/2010/main" val="0"/>
+                        </a:ext>
+                      </a:extLst>
+                    </a:blip>
+                    <a:stretch>
+                      <a:fillRect/>
+                    </a:stretch>
+                  </pic:blipFill>
+                  <pic:spPr>
+                    <a:xfrm>
+                      <a:off x="0" y="0"/>
+                      <a:ext cx="5943600" cy="3007995"/>
+                    </a:xfrm>
+                    <a:prstGeom prst="rect">
+                      <a:avLst/>
+                    </a:prstGeom>
+                  </pic:spPr>
+                </pic:pic>
+              </a:graphicData>
+            </a:graphic>
+          </wp:inline>
+        </w:drawing>
+      </w:r>
+    </w:p>
+    <w:p>
+      <w:pPr>
+        <w:spacing w:after="0" w:afterAutospacing="0"/>
+        <w:jc w:val="both"/>
+        <w:rPr>
+          <w:rFonts w:ascii="Times New Roman" w:hAnsi="Times New Roman" w:cs="Times New Roman"/>
+        </w:rPr>
+      </w:pPr>
+    </w:p>
+    <w:p>
+      <w:pPr>
+        <w:spacing w:after="0" w:afterAutospacing="0"/>
+        <w:jc w:val="both"/>
+        <w:rPr>
+          <w:rFonts w:ascii="Times New Roman" w:hAnsi="Times New Roman" w:cs="Times New Roman"/>
+        </w:rPr>
+      </w:pPr>
+      <w:r>
+        <w:rPr>
+          <w:rFonts w:ascii="Times New Roman" w:hAnsi="Times New Roman" w:cs="Times New Roman"/>
+          <w:b/>
+          <w:bCs/>
+        </w:rPr>
+        <w:t xml:space="preserve">Tutorial Step 10: </w:t>
+      </w:r>
+      <w:r>
+        <w:rPr>
+          <w:rFonts w:ascii="Times New Roman" w:hAnsi="Times New Roman" w:cs="Times New Roman"/>
+        </w:rPr>
+        <w:t>Handling user accounts and authentication.</w:t>
+      </w:r>
+    </w:p>
+    <w:p>
+      <w:pPr>
+        <w:spacing w:after="0" w:afterAutospacing="0"/>
+        <w:jc w:val="both"/>
+        <w:rPr>
+          <w:rFonts w:ascii="Times New Roman" w:hAnsi="Times New Roman" w:cs="Times New Roman"/>
+        </w:rPr>
+      </w:pPr>
+      <w:r>
+        <w:rPr>
+          <w:rFonts w:ascii="Times New Roman" w:hAnsi="Times New Roman" w:cs="Times New Roman"/>
+          <w:noProof/>
+        </w:rPr>
+        <w:drawing>
+          <wp:inline distT="0" distB="0" distL="0" distR="0" wp14:anchorId="270E5665" wp14:editId="16BD3F8F">
+            <wp:extent cx="5943600" cy="3007995"/>
+            <wp:effectExtent l="0" t="0" r="0" b="1905"/>
+            <wp:docPr id="9" name="Picture 9" descr="Text&#10;&#10;Description automatically generated"/>
+            <wp:cNvGraphicFramePr>
+              <a:graphicFrameLocks xmlns:a="http://schemas.openxmlformats.org/drawingml/2006/main" noChangeAspect="1"/>
+            </wp:cNvGraphicFramePr>
+            <a:graphic xmlns:a="http://schemas.openxmlformats.org/drawingml/2006/main">
+              <a:graphicData uri="http://schemas.openxmlformats.org/drawingml/2006/picture">
+                <pic:pic xmlns:pic="http://schemas.openxmlformats.org/drawingml/2006/picture">
+                  <pic:nvPicPr>
+                    <pic:cNvPr id="9" name="Picture 9" descr="Text&#10;&#10;Description automatically generated"/>
+                    <pic:cNvPicPr/>
+                  </pic:nvPicPr>
+                  <pic:blipFill>
+                    <a:blip r:embed="rId12" cstate="print">
+                      <a:extLst>
+                        <a:ext uri="{28A0092B-C50C-407E-A947-70E740481C1C}">
+                          <a14:useLocalDpi xmlns:a14="http://schemas.microsoft.com/office/drawing/2010/main" val="0"/>
+                        </a:ext>
+                      </a:extLst>
+                    </a:blip>
+                    <a:stretch>
+                      <a:fillRect/>
+                    </a:stretch>
+                  </pic:blipFill>
+                  <pic:spPr>
+                    <a:xfrm>
+                      <a:off x="0" y="0"/>
+                      <a:ext cx="5943600" cy="3007995"/>
+                    </a:xfrm>
+                    <a:prstGeom prst="rect">
+                      <a:avLst/>
+                    </a:prstGeom>
+                  </pic:spPr>
+                </pic:pic>
+              </a:graphicData>
+            </a:graphic>
+          </wp:inline>
+        </w:drawing>
       </w:r>
     </w:p>
     <w:sectPr>

</xml_diff>